<commit_message>
media query remove search box
</commit_message>
<xml_diff>
--- a/doc/p02_ct_ts.docx
+++ b/doc/p02_ct_ts.docx
@@ -10,16 +10,13 @@
     <w:p/>
     <w:p>
       <w:r>
-        <w:t xml:space="preserve">David Thompson (Tom) </w:t>
+        <w:t xml:space="preserve">David Thompson (Tom) Setterlund: </w:t>
       </w:r>
-      <w:proofErr w:type="spellStart"/>
       <w:r>
-        <w:t>Setterlund</w:t>
+        <w:t>A01035050</w:t>
       </w:r>
-      <w:proofErr w:type="spellEnd"/>
-      <w:r>
-        <w:t xml:space="preserve">: </w:t>
-      </w:r>
+      <w:bookmarkStart w:id="0" w:name="_GoBack"/>
+      <w:bookmarkEnd w:id="0"/>
     </w:p>
     <w:p>
       <w:r>
@@ -34,8 +31,6 @@
       <w:r>
         <w:t>https://github.com/cchaa22/p-02</w:t>
       </w:r>
-      <w:bookmarkStart w:id="0" w:name="_GoBack"/>
-      <w:bookmarkEnd w:id="0"/>
     </w:p>
     <w:sectPr>
       <w:pgSz w:w="12240" w:h="15840"/>

</xml_diff>